<commit_message>
finished phase 1 report, added note to readme
</commit_message>
<xml_diff>
--- a/docs/indie-campers-assessment-phase1.docx
+++ b/docs/indie-campers-assessment-phase1.docx
@@ -38,6 +38,7 @@
           <w:bCs/>
           <w:i w:val="0"/>
           <w:iCs w:val="0"/>
+          <w:noProof/>
           <w:color w:val="auto"/>
           <w:lang w:val="en-US"/>
         </w:rPr>
@@ -133,37 +134,7 @@
           <w:szCs w:val="32"/>
           <w:lang w:val="en-US"/>
         </w:rPr>
-        <w:t xml:space="preserve">Junior </w:t>
-      </w:r>
-      <w:proofErr w:type="spellStart"/>
-      <w:r>
-        <w:rPr>
-          <w:rStyle w:val="nfaseDiscreta"/>
-          <w:b/>
-          <w:bCs/>
-          <w:i w:val="0"/>
-          <w:iCs w:val="0"/>
-          <w:color w:val="auto"/>
-          <w:sz w:val="32"/>
-          <w:szCs w:val="32"/>
-          <w:lang w:val="en-US"/>
-        </w:rPr>
-        <w:t>Fullstack</w:t>
-      </w:r>
-      <w:proofErr w:type="spellEnd"/>
-      <w:r>
-        <w:rPr>
-          <w:rStyle w:val="nfaseDiscreta"/>
-          <w:b/>
-          <w:bCs/>
-          <w:i w:val="0"/>
-          <w:iCs w:val="0"/>
-          <w:color w:val="auto"/>
-          <w:sz w:val="32"/>
-          <w:szCs w:val="32"/>
-          <w:lang w:val="en-US"/>
-        </w:rPr>
-        <w:t xml:space="preserve"> Engineer</w:t>
+        <w:t>Junior Fullstack Engineer</w:t>
       </w:r>
     </w:p>
     <w:p>
@@ -298,38 +269,28 @@
           <w:i w:val="0"/>
           <w:iCs w:val="0"/>
           <w:color w:val="auto"/>
-        </w:rPr>
-      </w:pPr>
-      <w:proofErr w:type="spellStart"/>
-      <w:r>
-        <w:rPr>
-          <w:rStyle w:val="nfaseDiscreta"/>
-          <w:b/>
-          <w:bCs/>
-          <w:i w:val="0"/>
-          <w:iCs w:val="0"/>
-          <w:color w:val="auto"/>
-        </w:rPr>
-        <w:t>Name</w:t>
-      </w:r>
-      <w:proofErr w:type="spellEnd"/>
-      <w:r>
-        <w:rPr>
-          <w:rStyle w:val="nfaseDiscreta"/>
-          <w:b/>
-          <w:bCs/>
-          <w:i w:val="0"/>
-          <w:iCs w:val="0"/>
-          <w:color w:val="auto"/>
-        </w:rPr>
-        <w:t xml:space="preserve">: </w:t>
-      </w:r>
-      <w:r>
-        <w:rPr>
-          <w:rStyle w:val="nfaseDiscreta"/>
-          <w:i w:val="0"/>
-          <w:iCs w:val="0"/>
-          <w:color w:val="auto"/>
+          <w:lang w:val="en-US"/>
+        </w:rPr>
+      </w:pPr>
+      <w:r>
+        <w:rPr>
+          <w:rStyle w:val="nfaseDiscreta"/>
+          <w:b/>
+          <w:bCs/>
+          <w:i w:val="0"/>
+          <w:iCs w:val="0"/>
+          <w:color w:val="auto"/>
+          <w:lang w:val="en-US"/>
+        </w:rPr>
+        <w:t xml:space="preserve">Name: </w:t>
+      </w:r>
+      <w:r>
+        <w:rPr>
+          <w:rStyle w:val="nfaseDiscreta"/>
+          <w:i w:val="0"/>
+          <w:iCs w:val="0"/>
+          <w:color w:val="auto"/>
+          <w:lang w:val="en-US"/>
         </w:rPr>
         <w:t>Bernardo Filipe Martins Fragoso</w:t>
       </w:r>
@@ -381,31 +342,17 @@
           <w:lang w:val="en-US"/>
         </w:rPr>
       </w:pPr>
-      <w:proofErr w:type="spellStart"/>
-      <w:r>
-        <w:rPr>
-          <w:rStyle w:val="nfaseDiscreta"/>
-          <w:b/>
-          <w:bCs/>
-          <w:i w:val="0"/>
-          <w:iCs w:val="0"/>
-          <w:color w:val="auto"/>
-          <w:lang w:val="en-US"/>
-        </w:rPr>
-        <w:t>Github</w:t>
-      </w:r>
-      <w:proofErr w:type="spellEnd"/>
-      <w:r>
-        <w:rPr>
-          <w:rStyle w:val="nfaseDiscreta"/>
-          <w:b/>
-          <w:bCs/>
-          <w:i w:val="0"/>
-          <w:iCs w:val="0"/>
-          <w:color w:val="auto"/>
-          <w:lang w:val="en-US"/>
-        </w:rPr>
-        <w:t xml:space="preserve"> repository: </w:t>
+      <w:r>
+        <w:rPr>
+          <w:rStyle w:val="nfaseDiscreta"/>
+          <w:b/>
+          <w:bCs/>
+          <w:i w:val="0"/>
+          <w:iCs w:val="0"/>
+          <w:color w:val="auto"/>
+          <w:lang w:val="en-US"/>
+        </w:rPr>
+        <w:t xml:space="preserve">Github repository: </w:t>
       </w:r>
       <w:hyperlink r:id="rId6" w:history="1">
         <w:r>
@@ -598,20 +545,18 @@
           <w:lang w:val="en-US"/>
         </w:rPr>
       </w:pPr>
-      <w:proofErr w:type="gramStart"/>
-      <w:r>
-        <w:rPr>
-          <w:rStyle w:val="nfaseDiscreta"/>
-          <w:b/>
-          <w:bCs/>
-          <w:i w:val="0"/>
-          <w:iCs w:val="0"/>
-          <w:color w:val="auto"/>
-          <w:lang w:val="en-US"/>
-        </w:rPr>
-        <w:t>August,</w:t>
-      </w:r>
-      <w:proofErr w:type="gramEnd"/>
+      <w:r>
+        <w:rPr>
+          <w:rStyle w:val="nfaseDiscreta"/>
+          <w:b/>
+          <w:bCs/>
+          <w:i w:val="0"/>
+          <w:iCs w:val="0"/>
+          <w:color w:val="auto"/>
+          <w:lang w:val="en-US"/>
+        </w:rPr>
+        <w:t>August</w:t>
+      </w:r>
       <w:r>
         <w:rPr>
           <w:rStyle w:val="nfaseDiscreta"/>
@@ -623,6 +568,69 @@
           <w:lang w:val="en-US"/>
         </w:rPr>
         <w:t xml:space="preserve"> 2022</w:t>
+      </w:r>
+    </w:p>
+    <w:p>
+      <w:pPr>
+        <w:pStyle w:val="Ttulo1"/>
+        <w:rPr>
+          <w:b/>
+          <w:bCs/>
+          <w:color w:val="auto"/>
+        </w:rPr>
+      </w:pPr>
+      <w:r>
+        <w:rPr>
+          <w:rStyle w:val="nfaseDiscreta"/>
+          <w:b/>
+          <w:bCs/>
+          <w:i w:val="0"/>
+          <w:iCs w:val="0"/>
+          <w:color w:val="auto"/>
+        </w:rPr>
+        <w:lastRenderedPageBreak/>
+        <w:t>1. Important note</w:t>
+      </w:r>
+    </w:p>
+    <w:p>
+      <w:pPr>
+        <w:ind w:firstLine="708"/>
+        <w:rPr>
+          <w:lang w:val="en-US"/>
+        </w:rPr>
+      </w:pPr>
+      <w:r>
+        <w:rPr>
+          <w:lang w:val="en-US"/>
+        </w:rPr>
+        <w:t>In the</w:t>
+      </w:r>
+      <w:r>
+        <w:rPr>
+          <w:lang w:val="en-US"/>
+        </w:rPr>
+        <w:t xml:space="preserve"> readme file found in the</w:t>
+      </w:r>
+      <w:r>
+        <w:rPr>
+          <w:lang w:val="en-US"/>
+        </w:rPr>
+        <w:t xml:space="preserve"> </w:t>
+      </w:r>
+      <w:hyperlink r:id="rId7" w:history="1">
+        <w:r>
+          <w:rPr>
+            <w:rStyle w:val="Hiperligao"/>
+            <w:lang w:val="en-US"/>
+          </w:rPr>
+          <w:t>github repository</w:t>
+        </w:r>
+      </w:hyperlink>
+      <w:r>
+        <w:rPr>
+          <w:lang w:val="en-US"/>
+        </w:rPr>
+        <w:t xml:space="preserve"> you can find instructions on how to run the server and how to find documentation of the API.</w:t>
       </w:r>
     </w:p>
     <w:p>
@@ -630,27 +638,35 @@
         <w:pStyle w:val="Ttulo1"/>
         <w:jc w:val="both"/>
         <w:rPr>
-          <w:rStyle w:val="nfaseDiscreta"/>
-          <w:b/>
-          <w:bCs/>
-          <w:i w:val="0"/>
-          <w:iCs w:val="0"/>
-          <w:color w:val="auto"/>
-          <w:lang w:val="en-US"/>
-        </w:rPr>
-      </w:pPr>
-      <w:r>
-        <w:rPr>
-          <w:rStyle w:val="nfaseDiscreta"/>
-          <w:b/>
-          <w:bCs/>
-          <w:i w:val="0"/>
-          <w:iCs w:val="0"/>
-          <w:color w:val="auto"/>
-          <w:lang w:val="en-US"/>
-        </w:rPr>
-        <w:lastRenderedPageBreak/>
-        <w:t xml:space="preserve">1. </w:t>
+          <w:b/>
+          <w:bCs/>
+          <w:color w:val="auto"/>
+          <w:lang w:val="en-US"/>
+        </w:rPr>
+      </w:pPr>
+      <w:r>
+        <w:rPr>
+          <w:rStyle w:val="nfaseDiscreta"/>
+          <w:b/>
+          <w:bCs/>
+          <w:i w:val="0"/>
+          <w:iCs w:val="0"/>
+          <w:color w:val="auto"/>
+          <w:lang w:val="en-US"/>
+        </w:rPr>
+        <w:t>2</w:t>
+      </w:r>
+      <w:r>
+        <w:rPr>
+          <w:rStyle w:val="nfaseDiscreta"/>
+          <w:b/>
+          <w:bCs/>
+          <w:i w:val="0"/>
+          <w:iCs w:val="0"/>
+          <w:color w:val="auto"/>
+          <w:lang w:val="en-US"/>
+        </w:rPr>
+        <w:t xml:space="preserve">. </w:t>
       </w:r>
       <w:r>
         <w:rPr>
@@ -667,14 +683,7 @@
     </w:p>
     <w:p>
       <w:pPr>
-        <w:jc w:val="both"/>
-        <w:rPr>
-          <w:lang w:val="en-US"/>
-        </w:rPr>
-      </w:pPr>
-    </w:p>
-    <w:p>
-      <w:pPr>
+        <w:ind w:firstLine="360"/>
         <w:jc w:val="both"/>
         <w:rPr>
           <w:lang w:val="en-US"/>
@@ -735,7 +744,40 @@
         <w:rPr>
           <w:lang w:val="en-US"/>
         </w:rPr>
-        <w:t>of the pair of path and http method and matches the pair to the correspondent controller.</w:t>
+        <w:t>in</w:t>
+      </w:r>
+      <w:r>
+        <w:rPr>
+          <w:lang w:val="en-US"/>
+        </w:rPr>
+        <w:t xml:space="preserve"> the pair of path and http method and matches the pair to the correspondent controller.</w:t>
+      </w:r>
+      <w:r>
+        <w:rPr>
+          <w:lang w:val="en-US"/>
+        </w:rPr>
+        <w:t xml:space="preserve"> Also defines the middleware needed, which in this case is only a middleware to </w:t>
+      </w:r>
+      <w:hyperlink w:anchor="Middle1" w:history="1">
+        <w:r>
+          <w:rPr>
+            <w:rStyle w:val="Hiperligao"/>
+            <w:lang w:val="en-US"/>
+          </w:rPr>
+          <w:t>validate and parse requests</w:t>
+        </w:r>
+      </w:hyperlink>
+      <w:r>
+        <w:rPr>
+          <w:lang w:val="en-US"/>
+        </w:rPr>
+        <w:t>.</w:t>
+      </w:r>
+      <w:r>
+        <w:rPr>
+          <w:lang w:val="en-US"/>
+        </w:rPr>
+        <w:t xml:space="preserve"> </w:t>
       </w:r>
     </w:p>
     <w:p>
@@ -792,19 +834,7 @@
         <w:rPr>
           <w:lang w:val="en-US"/>
         </w:rPr>
-        <w:t xml:space="preserve">that is already </w:t>
-      </w:r>
-      <w:r>
-        <w:rPr>
-          <w:lang w:val="en-US"/>
-        </w:rPr>
-        <w:t>implemented as a middleware that uses predefined schemas that the request needs to follow</w:t>
-      </w:r>
-      <w:r>
-        <w:rPr>
-          <w:lang w:val="en-US"/>
-        </w:rPr>
-        <w:t>.</w:t>
+        <w:t>of the middleware that was mentioned before.</w:t>
       </w:r>
     </w:p>
     <w:p>
@@ -831,8 +861,28 @@
         <w:rPr>
           <w:lang w:val="en-US"/>
         </w:rPr>
-        <w:t xml:space="preserve"> – The service will execute the connection to the database and do the different operations, from fetching data to updating rows.</w:t>
-      </w:r>
+        <w:t xml:space="preserve"> – The service will execute the connection to the database and do the different operations, </w:t>
+      </w:r>
+      <w:r>
+        <w:rPr>
+          <w:lang w:val="en-US"/>
+        </w:rPr>
+        <w:t>which in this assessment consists of only fetching data</w:t>
+      </w:r>
+      <w:r>
+        <w:rPr>
+          <w:lang w:val="en-US"/>
+        </w:rPr>
+        <w:t>.</w:t>
+      </w:r>
+    </w:p>
+    <w:p>
+      <w:pPr>
+        <w:jc w:val="both"/>
+        <w:rPr>
+          <w:lang w:val="en-US"/>
+        </w:rPr>
+      </w:pPr>
     </w:p>
     <w:p>
       <w:pPr>
@@ -860,7 +910,7 @@
                     <pic:cNvPicPr/>
                   </pic:nvPicPr>
                   <pic:blipFill>
-                    <a:blip r:embed="rId7" cstate="print">
+                    <a:blip r:embed="rId8" cstate="print">
                       <a:extLst>
                         <a:ext uri="{28A0092B-C50C-407E-A947-70E740481C1C}">
                           <a14:useLocalDpi xmlns:a14="http://schemas.microsoft.com/office/drawing/2010/main" val="0"/>
@@ -932,6 +982,13 @@
     </w:p>
     <w:p>
       <w:pPr>
+        <w:rPr>
+          <w:lang w:val="en-US"/>
+        </w:rPr>
+      </w:pPr>
+    </w:p>
+    <w:p>
+      <w:pPr>
         <w:pStyle w:val="Ttulo2"/>
         <w:rPr>
           <w:b/>
@@ -947,7 +1004,34 @@
           <w:color w:val="auto"/>
           <w:lang w:val="en-US"/>
         </w:rPr>
-        <w:t xml:space="preserve">1.1 </w:t>
+        <w:t>2</w:t>
+      </w:r>
+      <w:r>
+        <w:rPr>
+          <w:b/>
+          <w:bCs/>
+          <w:color w:val="auto"/>
+          <w:lang w:val="en-US"/>
+        </w:rPr>
+        <w:t>.1</w:t>
+      </w:r>
+      <w:r>
+        <w:rPr>
+          <w:b/>
+          <w:bCs/>
+          <w:color w:val="auto"/>
+          <w:lang w:val="en-US"/>
+        </w:rPr>
+        <w:t>.</w:t>
+      </w:r>
+      <w:r>
+        <w:rPr>
+          <w:b/>
+          <w:bCs/>
+          <w:color w:val="auto"/>
+          <w:lang w:val="en-US"/>
+        </w:rPr>
+        <w:t xml:space="preserve"> </w:t>
       </w:r>
       <w:r>
         <w:rPr>
@@ -961,13 +1045,7 @@
     </w:p>
     <w:p>
       <w:pPr>
-        <w:rPr>
-          <w:lang w:val="en-US"/>
-        </w:rPr>
-      </w:pPr>
-    </w:p>
-    <w:p>
-      <w:pPr>
+        <w:ind w:firstLine="360"/>
         <w:rPr>
           <w:lang w:val="en-US"/>
         </w:rPr>
@@ -988,7 +1066,19 @@
         <w:rPr>
           <w:lang w:val="en-US"/>
         </w:rPr>
-        <w:t xml:space="preserve"> the following file schema and organization:</w:t>
+        <w:t xml:space="preserve"> the following file</w:t>
+      </w:r>
+      <w:r>
+        <w:rPr>
+          <w:lang w:val="en-US"/>
+        </w:rPr>
+        <w:t xml:space="preserve">s </w:t>
+      </w:r>
+      <w:r>
+        <w:rPr>
+          <w:lang w:val="en-US"/>
+        </w:rPr>
+        <w:t>and organization:</w:t>
       </w:r>
     </w:p>
     <w:p>
@@ -1012,14 +1102,6 @@
       </w:r>
       <w:r>
         <w:rPr>
-          <w:b/>
-          <w:bCs/>
-          <w:lang w:val="en-US"/>
-        </w:rPr>
-        <w:t>s</w:t>
-      </w:r>
-      <w:r>
-        <w:rPr>
           <w:lang w:val="en-US"/>
         </w:rPr>
         <w:t xml:space="preserve"> – This file defines all endpoints and matches them with the correspondent controller.</w:t>
@@ -1046,14 +1128,6 @@
       </w:r>
       <w:r>
         <w:rPr>
-          <w:b/>
-          <w:bCs/>
-          <w:lang w:val="en-US"/>
-        </w:rPr>
-        <w:t>s</w:t>
-      </w:r>
-      <w:r>
-        <w:rPr>
           <w:lang w:val="en-US"/>
         </w:rPr>
         <w:t xml:space="preserve"> – Extracts data and executes the </w:t>
@@ -1062,19 +1136,19 @@
         <w:rPr>
           <w:lang w:val="en-US"/>
         </w:rPr>
-        <w:t xml:space="preserve">business logic, calling functions to obtain data </w:t>
-      </w:r>
-      <w:r>
-        <w:rPr>
-          <w:lang w:val="en-US"/>
-        </w:rPr>
-        <w:t>found</w:t>
-      </w:r>
-      <w:r>
-        <w:rPr>
-          <w:lang w:val="en-US"/>
-        </w:rPr>
-        <w:t xml:space="preserve"> in the Service file and setting the result in the response.</w:t>
+        <w:t>business logic, calling</w:t>
+      </w:r>
+      <w:r>
+        <w:rPr>
+          <w:lang w:val="en-US"/>
+        </w:rPr>
+        <w:t xml:space="preserve"> service</w:t>
+      </w:r>
+      <w:r>
+        <w:rPr>
+          <w:lang w:val="en-US"/>
+        </w:rPr>
+        <w:t xml:space="preserve"> functions to obtain data and setting the result in the response.</w:t>
       </w:r>
     </w:p>
     <w:p>
@@ -1098,14 +1172,6 @@
       </w:r>
       <w:r>
         <w:rPr>
-          <w:b/>
-          <w:bCs/>
-          <w:lang w:val="en-US"/>
-        </w:rPr>
-        <w:t>s</w:t>
-      </w:r>
-      <w:r>
-        <w:rPr>
           <w:lang w:val="en-US"/>
         </w:rPr>
         <w:t xml:space="preserve"> – </w:t>
@@ -1138,14 +1204,6 @@
       </w:r>
       <w:r>
         <w:rPr>
-          <w:b/>
-          <w:bCs/>
-          <w:lang w:val="en-US"/>
-        </w:rPr>
-        <w:t>s</w:t>
-      </w:r>
-      <w:r>
-        <w:rPr>
           <w:lang w:val="en-US"/>
         </w:rPr>
         <w:t xml:space="preserve"> – </w:t>
@@ -1194,13 +1252,13 @@
           <w:bCs/>
           <w:lang w:val="en-US"/>
         </w:rPr>
-        <w:t>s</w:t>
-      </w:r>
-      <w:r>
-        <w:rPr>
-          <w:lang w:val="en-US"/>
-        </w:rPr>
-        <w:t xml:space="preserve"> – </w:t>
+        <w:t xml:space="preserve"> </w:t>
+      </w:r>
+      <w:r>
+        <w:rPr>
+          <w:lang w:val="en-US"/>
+        </w:rPr>
+        <w:t xml:space="preserve">– </w:t>
       </w:r>
       <w:r>
         <w:rPr>
@@ -1218,10 +1276,113 @@
     </w:p>
     <w:p>
       <w:pPr>
-        <w:rPr>
-          <w:lang w:val="en-US"/>
-        </w:rPr>
-      </w:pPr>
+        <w:pStyle w:val="Ttulo2"/>
+        <w:rPr>
+          <w:b/>
+          <w:bCs/>
+          <w:color w:val="auto"/>
+          <w:lang w:val="en-US"/>
+        </w:rPr>
+      </w:pPr>
+      <w:r>
+        <w:rPr>
+          <w:b/>
+          <w:bCs/>
+          <w:color w:val="auto"/>
+          <w:lang w:val="en-US"/>
+        </w:rPr>
+        <w:t>2</w:t>
+      </w:r>
+      <w:r>
+        <w:rPr>
+          <w:b/>
+          <w:bCs/>
+          <w:color w:val="auto"/>
+          <w:lang w:val="en-US"/>
+        </w:rPr>
+        <w:t>.2</w:t>
+      </w:r>
+      <w:r>
+        <w:rPr>
+          <w:b/>
+          <w:bCs/>
+          <w:color w:val="auto"/>
+          <w:lang w:val="en-US"/>
+        </w:rPr>
+        <w:t>. Middleware</w:t>
+      </w:r>
+    </w:p>
+    <w:p>
+      <w:pPr>
+        <w:pStyle w:val="PargrafodaLista"/>
+        <w:numPr>
+          <w:ilvl w:val="0"/>
+          <w:numId w:val="6"/>
+        </w:numPr>
+        <w:rPr>
+          <w:lang w:val="en-US"/>
+        </w:rPr>
+      </w:pPr>
+      <w:bookmarkStart w:id="0" w:name="Middle1"/>
+      <w:r>
+        <w:rPr>
+          <w:b/>
+          <w:bCs/>
+          <w:lang w:val="en-US"/>
+        </w:rPr>
+        <w:t>Middleware for validating and parsing requests</w:t>
+      </w:r>
+      <w:r>
+        <w:rPr>
+          <w:lang w:val="en-US"/>
+        </w:rPr>
+        <w:t xml:space="preserve"> – This middleware guarantees that the request will always follow a predefined schema, where we define what properties the requests body, path and query should have. If it doesn’t have a required property an error will be thrown and caught by the error middleware. This middleware also parses data to the correct type, for example an id path parameter is by default a string, but we can parse it to become a number.</w:t>
+      </w:r>
+      <w:r>
+        <w:rPr>
+          <w:lang w:val="en-US"/>
+        </w:rPr>
+        <w:t xml:space="preserve"> </w:t>
+      </w:r>
+      <w:r>
+        <w:rPr>
+          <w:lang w:val="en-US"/>
+        </w:rPr>
+        <w:t>The schemas are defined using a schema validation package called Zod.</w:t>
+      </w:r>
+    </w:p>
+    <w:bookmarkEnd w:id="0"/>
+    <w:p>
+      <w:pPr>
+        <w:pStyle w:val="PargrafodaLista"/>
+        <w:numPr>
+          <w:ilvl w:val="0"/>
+          <w:numId w:val="6"/>
+        </w:numPr>
+        <w:rPr>
+          <w:lang w:val="en-US"/>
+        </w:rPr>
+      </w:pPr>
+      <w:r>
+        <w:rPr>
+          <w:b/>
+          <w:bCs/>
+          <w:lang w:val="en-US"/>
+        </w:rPr>
+        <w:t>Middleware for handling errors</w:t>
+      </w:r>
+      <w:r>
+        <w:rPr>
+          <w:lang w:val="en-US"/>
+        </w:rPr>
+        <w:t xml:space="preserve"> – This middleware provides a well-defined structure for how errors are supposed to be treated, enabling other components like controllers and services to throw a custom error with a status code and a message</w:t>
+      </w:r>
+      <w:r>
+        <w:rPr>
+          <w:lang w:val="en-US"/>
+        </w:rPr>
+        <w:t>, which the middleware extracts and sets the status and message to the response. To make it so that errors are piped to this middleware, another component is needed, which is a wrapper on the controllers that calls the next middleware (in this case the error middleware) whenever there is an exception.</w:t>
+      </w:r>
     </w:p>
     <w:p>
       <w:pPr>
@@ -1241,8 +1402,16 @@
           <w:color w:val="auto"/>
           <w:lang w:val="en-US"/>
         </w:rPr>
-        <w:lastRenderedPageBreak/>
-        <w:t xml:space="preserve">2. </w:t>
+        <w:t>3</w:t>
+      </w:r>
+      <w:r>
+        <w:rPr>
+          <w:b/>
+          <w:bCs/>
+          <w:color w:val="auto"/>
+          <w:lang w:val="en-US"/>
+        </w:rPr>
+        <w:t xml:space="preserve">. </w:t>
       </w:r>
       <w:r>
         <w:rPr>
@@ -1256,14 +1425,7 @@
     </w:p>
     <w:p>
       <w:pPr>
-        <w:jc w:val="both"/>
-        <w:rPr>
-          <w:lang w:val="en-US"/>
-        </w:rPr>
-      </w:pPr>
-    </w:p>
-    <w:p>
-      <w:pPr>
+        <w:ind w:firstLine="360"/>
         <w:jc w:val="both"/>
         <w:rPr>
           <w:lang w:val="en-US"/>
@@ -1882,7 +2044,19 @@
         <w:rPr>
           <w:lang w:val="en-US"/>
         </w:rPr>
-        <w:t xml:space="preserve"> – Represents the junction between Route and Landmark.</w:t>
+        <w:t xml:space="preserve"> – Represents the </w:t>
+      </w:r>
+      <w:r>
+        <w:rPr>
+          <w:lang w:val="en-US"/>
+        </w:rPr>
+        <w:t>relation</w:t>
+      </w:r>
+      <w:r>
+        <w:rPr>
+          <w:lang w:val="en-US"/>
+        </w:rPr>
+        <w:t xml:space="preserve"> between Route and Landmark.</w:t>
       </w:r>
       <w:r>
         <w:rPr>
@@ -1944,126 +2118,91 @@
     </w:p>
     <w:p>
       <w:pPr>
+        <w:ind w:firstLine="708"/>
         <w:jc w:val="both"/>
         <w:rPr>
           <w:lang w:val="en-US"/>
         </w:rPr>
       </w:pPr>
-      <w:r>
-        <w:rPr>
-          <w:b/>
-          <w:bCs/>
-          <w:lang w:val="en-US"/>
-        </w:rPr>
-        <w:t>Additional remarks</w:t>
-      </w:r>
-      <w:r>
-        <w:rPr>
-          <w:lang w:val="en-US"/>
-        </w:rPr>
-        <w:t>:</w:t>
-      </w:r>
-    </w:p>
-    <w:p>
-      <w:pPr>
-        <w:pStyle w:val="PargrafodaLista"/>
-        <w:numPr>
-          <w:ilvl w:val="0"/>
-          <w:numId w:val="3"/>
-        </w:numPr>
+    </w:p>
+    <w:p>
+      <w:pPr>
+        <w:ind w:firstLine="708"/>
         <w:jc w:val="both"/>
         <w:rPr>
           <w:lang w:val="en-US"/>
         </w:rPr>
       </w:pPr>
-      <w:bookmarkStart w:id="0" w:name="Note1"/>
-      <w:r>
-        <w:rPr>
-          <w:lang w:val="en-US"/>
-        </w:rPr>
-        <w:t>It is assumed that there can be several routes with the same start and end locations, each having their respective landmarks.</w:t>
-      </w:r>
-    </w:p>
-    <w:p>
-      <w:pPr>
-        <w:pStyle w:val="PargrafodaLista"/>
-        <w:numPr>
-          <w:ilvl w:val="0"/>
-          <w:numId w:val="3"/>
-        </w:numPr>
+    </w:p>
+    <w:p>
+      <w:pPr>
+        <w:ind w:firstLine="708"/>
         <w:jc w:val="both"/>
         <w:rPr>
           <w:lang w:val="en-US"/>
         </w:rPr>
       </w:pPr>
-      <w:bookmarkStart w:id="1" w:name="Note2"/>
-      <w:bookmarkEnd w:id="0"/>
-      <w:r>
-        <w:rPr>
-          <w:lang w:val="en-US"/>
-        </w:rPr>
-        <w:t>The start location and end location of a route are defined as strings</w:t>
-      </w:r>
-      <w:r>
-        <w:rPr>
-          <w:lang w:val="en-US"/>
-        </w:rPr>
-        <w:t>. An alternative would be to abstract these values, creating a table</w:t>
-      </w:r>
-      <w:r>
-        <w:rPr>
-          <w:lang w:val="en-US"/>
-        </w:rPr>
-        <w:t xml:space="preserve">, </w:t>
-      </w:r>
-      <w:r>
-        <w:rPr>
-          <w:lang w:val="en-US"/>
-        </w:rPr>
-        <w:t>manually adding predefined values</w:t>
-      </w:r>
-      <w:r>
-        <w:rPr>
-          <w:lang w:val="en-US"/>
-        </w:rPr>
-        <w:t xml:space="preserve"> and add these values as foreign keys in the Route table</w:t>
-      </w:r>
-      <w:r>
-        <w:rPr>
-          <w:lang w:val="en-US"/>
-        </w:rPr>
-        <w:t>.</w:t>
-      </w:r>
-    </w:p>
-    <w:p>
-      <w:pPr>
-        <w:pStyle w:val="PargrafodaLista"/>
-        <w:numPr>
-          <w:ilvl w:val="0"/>
-          <w:numId w:val="3"/>
-        </w:numPr>
+    </w:p>
+    <w:p>
+      <w:pPr>
+        <w:ind w:firstLine="708"/>
         <w:jc w:val="both"/>
         <w:rPr>
           <w:lang w:val="en-US"/>
         </w:rPr>
       </w:pPr>
-      <w:bookmarkStart w:id="2" w:name="Note3"/>
-      <w:bookmarkEnd w:id="1"/>
-      <w:r>
-        <w:rPr>
-          <w:lang w:val="en-US"/>
-        </w:rPr>
-        <w:t>The longitude and latitude will have to be manually verified and inserted, since in this assessment there are no external APIs being used that could be utilized to fetch these values.</w:t>
-      </w:r>
-    </w:p>
-    <w:bookmarkEnd w:id="2"/>
-    <w:p>
-      <w:pPr>
+    </w:p>
+    <w:p>
+      <w:pPr>
+        <w:ind w:firstLine="708"/>
         <w:jc w:val="both"/>
         <w:rPr>
           <w:lang w:val="en-US"/>
         </w:rPr>
       </w:pPr>
+      <w:r>
+        <w:rPr>
+          <w:lang w:val="en-US"/>
+        </w:rPr>
+        <w:lastRenderedPageBreak/>
+        <w:t xml:space="preserve">Having </w:t>
+      </w:r>
+      <w:r>
+        <w:rPr>
+          <w:lang w:val="en-US"/>
+        </w:rPr>
+        <w:t>identified</w:t>
+      </w:r>
+      <w:r>
+        <w:rPr>
+          <w:lang w:val="en-US"/>
+        </w:rPr>
+        <w:t xml:space="preserve"> what </w:t>
+      </w:r>
+      <w:r>
+        <w:rPr>
+          <w:lang w:val="en-US"/>
+        </w:rPr>
+        <w:t>entities</w:t>
+      </w:r>
+      <w:r>
+        <w:rPr>
+          <w:lang w:val="en-US"/>
+        </w:rPr>
+        <w:t xml:space="preserve"> will exist, </w:t>
+      </w:r>
+      <w:r>
+        <w:rPr>
+          <w:lang w:val="en-US"/>
+        </w:rPr>
+        <w:t>I</w:t>
+      </w:r>
+      <w:r>
+        <w:rPr>
+          <w:lang w:val="en-US"/>
+        </w:rPr>
+        <w:t xml:space="preserve"> can formulate the ER model:</w:t>
+      </w:r>
     </w:p>
     <w:p>
       <w:pPr>
@@ -2072,48 +2211,6 @@
           <w:lang w:val="en-US"/>
         </w:rPr>
       </w:pPr>
-      <w:r>
-        <w:rPr>
-          <w:lang w:val="en-US"/>
-        </w:rPr>
-        <w:t xml:space="preserve">Having </w:t>
-      </w:r>
-      <w:r>
-        <w:rPr>
-          <w:lang w:val="en-US"/>
-        </w:rPr>
-        <w:t>identified</w:t>
-      </w:r>
-      <w:r>
-        <w:rPr>
-          <w:lang w:val="en-US"/>
-        </w:rPr>
-        <w:t xml:space="preserve"> what </w:t>
-      </w:r>
-      <w:r>
-        <w:rPr>
-          <w:lang w:val="en-US"/>
-        </w:rPr>
-        <w:t>entities</w:t>
-      </w:r>
-      <w:r>
-        <w:rPr>
-          <w:lang w:val="en-US"/>
-        </w:rPr>
-        <w:t xml:space="preserve"> will exist, </w:t>
-      </w:r>
-      <w:r>
-        <w:rPr>
-          <w:lang w:val="en-US"/>
-        </w:rPr>
-        <w:t>I</w:t>
-      </w:r>
-      <w:r>
-        <w:rPr>
-          <w:lang w:val="en-US"/>
-        </w:rPr>
-        <w:t xml:space="preserve"> can formulate the ER model:</w:t>
-      </w:r>
     </w:p>
     <w:p>
       <w:pPr>
@@ -2126,9 +2223,9 @@
           <w:lang w:val="en-US"/>
         </w:rPr>
         <w:drawing>
-          <wp:inline distT="0" distB="0" distL="0" distR="0" wp14:anchorId="2641D026" wp14:editId="3973EADE">
-            <wp:extent cx="3467100" cy="1259393"/>
-            <wp:effectExtent l="0" t="0" r="0" b="0"/>
+          <wp:inline distT="0" distB="0" distL="0" distR="0" wp14:anchorId="2641D026" wp14:editId="62A607CA">
+            <wp:extent cx="3802786" cy="1381328"/>
+            <wp:effectExtent l="0" t="0" r="7620" b="9525"/>
             <wp:docPr id="2" name="Imagem 2"/>
             <wp:cNvGraphicFramePr>
               <a:graphicFrameLocks xmlns:a="http://schemas.openxmlformats.org/drawingml/2006/main" noChangeAspect="1"/>
@@ -2141,7 +2238,7 @@
                     <pic:cNvPicPr/>
                   </pic:nvPicPr>
                   <pic:blipFill>
-                    <a:blip r:embed="rId8">
+                    <a:blip r:embed="rId9">
                       <a:extLst>
                         <a:ext uri="{28A0092B-C50C-407E-A947-70E740481C1C}">
                           <a14:useLocalDpi xmlns:a14="http://schemas.microsoft.com/office/drawing/2010/main" val="0"/>
@@ -2155,7 +2252,7 @@
                   <pic:spPr>
                     <a:xfrm>
                       <a:off x="0" y="0"/>
-                      <a:ext cx="3506903" cy="1273851"/>
+                      <a:ext cx="4006656" cy="1455382"/>
                     </a:xfrm>
                     <a:prstGeom prst="rect">
                       <a:avLst/>
@@ -2216,22 +2313,301 @@
     </w:p>
     <w:p>
       <w:pPr>
-        <w:rPr>
-          <w:lang w:val="en-US"/>
-        </w:rPr>
-      </w:pPr>
-    </w:p>
-    <w:p>
-      <w:pPr>
-        <w:rPr>
-          <w:lang w:val="en-US"/>
-        </w:rPr>
-      </w:pPr>
-      <w:r>
-        <w:rPr>
-          <w:lang w:val="en-US"/>
-        </w:rPr>
-        <w:lastRenderedPageBreak/>
+        <w:jc w:val="both"/>
+        <w:rPr>
+          <w:lang w:val="en-US"/>
+        </w:rPr>
+      </w:pPr>
+    </w:p>
+    <w:p>
+      <w:pPr>
+        <w:jc w:val="both"/>
+        <w:rPr>
+          <w:lang w:val="en-US"/>
+        </w:rPr>
+      </w:pPr>
+      <w:r>
+        <w:rPr>
+          <w:b/>
+          <w:bCs/>
+          <w:lang w:val="en-US"/>
+        </w:rPr>
+        <w:t>Additional remarks</w:t>
+      </w:r>
+      <w:r>
+        <w:rPr>
+          <w:lang w:val="en-US"/>
+        </w:rPr>
+        <w:t>:</w:t>
+      </w:r>
+    </w:p>
+    <w:p>
+      <w:pPr>
+        <w:pStyle w:val="PargrafodaLista"/>
+        <w:numPr>
+          <w:ilvl w:val="0"/>
+          <w:numId w:val="3"/>
+        </w:numPr>
+        <w:jc w:val="both"/>
+        <w:rPr>
+          <w:lang w:val="en-US"/>
+        </w:rPr>
+      </w:pPr>
+      <w:bookmarkStart w:id="1" w:name="Note1"/>
+      <w:r>
+        <w:rPr>
+          <w:lang w:val="en-US"/>
+        </w:rPr>
+        <w:t>It is assumed that there can be several routes with the same start and end locations, each having their respective landmarks.</w:t>
+      </w:r>
+    </w:p>
+    <w:p>
+      <w:pPr>
+        <w:pStyle w:val="PargrafodaLista"/>
+        <w:numPr>
+          <w:ilvl w:val="0"/>
+          <w:numId w:val="3"/>
+        </w:numPr>
+        <w:jc w:val="both"/>
+        <w:rPr>
+          <w:lang w:val="en-US"/>
+        </w:rPr>
+      </w:pPr>
+      <w:bookmarkStart w:id="2" w:name="Note2"/>
+      <w:bookmarkEnd w:id="1"/>
+      <w:r>
+        <w:rPr>
+          <w:lang w:val="en-US"/>
+        </w:rPr>
+        <w:t>The start location and end location of a route are defined as strings. An alternative would be to abstract these values, creating a table, manually adding predefined values and add these values as foreign keys in the Route table.</w:t>
+      </w:r>
+    </w:p>
+    <w:p>
+      <w:pPr>
+        <w:pStyle w:val="PargrafodaLista"/>
+        <w:numPr>
+          <w:ilvl w:val="0"/>
+          <w:numId w:val="3"/>
+        </w:numPr>
+        <w:jc w:val="both"/>
+        <w:rPr>
+          <w:lang w:val="en-US"/>
+        </w:rPr>
+      </w:pPr>
+      <w:bookmarkStart w:id="3" w:name="Note3"/>
+      <w:bookmarkEnd w:id="2"/>
+      <w:r>
+        <w:rPr>
+          <w:lang w:val="en-US"/>
+        </w:rPr>
+        <w:t>The longitude and latitude will have to be manually verified and inserted, since in this assessment there are no external APIs being used that could be utilized to fetch these values.</w:t>
+      </w:r>
+    </w:p>
+    <w:bookmarkEnd w:id="3"/>
+    <w:p>
+      <w:pPr>
+        <w:rPr>
+          <w:lang w:val="en-US"/>
+        </w:rPr>
+      </w:pPr>
+    </w:p>
+    <w:p>
+      <w:pPr>
+        <w:pStyle w:val="Ttulo2"/>
+        <w:rPr>
+          <w:b/>
+          <w:bCs/>
+          <w:color w:val="auto"/>
+          <w:lang w:val="en-US"/>
+        </w:rPr>
+      </w:pPr>
+      <w:r>
+        <w:rPr>
+          <w:b/>
+          <w:bCs/>
+          <w:color w:val="auto"/>
+          <w:lang w:val="en-US"/>
+        </w:rPr>
+        <w:t>3</w:t>
+      </w:r>
+      <w:r>
+        <w:rPr>
+          <w:b/>
+          <w:bCs/>
+          <w:color w:val="auto"/>
+          <w:lang w:val="en-US"/>
+        </w:rPr>
+        <w:t>.1. Database</w:t>
+      </w:r>
+      <w:r>
+        <w:rPr>
+          <w:b/>
+          <w:bCs/>
+          <w:color w:val="auto"/>
+          <w:lang w:val="en-US"/>
+        </w:rPr>
+        <w:t xml:space="preserve"> remarks</w:t>
+      </w:r>
+    </w:p>
+    <w:p>
+      <w:pPr>
+        <w:ind w:firstLine="708"/>
+        <w:rPr>
+          <w:lang w:val="en-US"/>
+        </w:rPr>
+      </w:pPr>
+      <w:r>
+        <w:rPr>
+          <w:lang w:val="en-US"/>
+        </w:rPr>
+        <w:t xml:space="preserve">The database </w:t>
+      </w:r>
+      <w:r>
+        <w:rPr>
+          <w:lang w:val="en-US"/>
+        </w:rPr>
+        <w:t>I have chosen to use</w:t>
+      </w:r>
+      <w:r>
+        <w:rPr>
+          <w:lang w:val="en-US"/>
+        </w:rPr>
+        <w:t xml:space="preserve"> is</w:t>
+      </w:r>
+      <w:r>
+        <w:rPr>
+          <w:lang w:val="en-US"/>
+        </w:rPr>
+        <w:t xml:space="preserve"> PostgreSQL</w:t>
+      </w:r>
+      <w:r>
+        <w:rPr>
+          <w:lang w:val="en-US"/>
+        </w:rPr>
+        <w:t>. I’ve chosen a</w:t>
+      </w:r>
+      <w:r>
+        <w:rPr>
+          <w:lang w:val="en-US"/>
+        </w:rPr>
+        <w:t>n</w:t>
+      </w:r>
+      <w:r>
+        <w:rPr>
+          <w:lang w:val="en-US"/>
+        </w:rPr>
+        <w:t xml:space="preserve"> SQL database instead of NoSQL because the data model defined is</w:t>
+      </w:r>
+      <w:r>
+        <w:rPr>
+          <w:lang w:val="en-US"/>
+        </w:rPr>
+        <w:t xml:space="preserve"> already</w:t>
+      </w:r>
+      <w:r>
+        <w:rPr>
+          <w:lang w:val="en-US"/>
+        </w:rPr>
+        <w:t xml:space="preserve"> well-structured and </w:t>
+      </w:r>
+      <w:r>
+        <w:rPr>
+          <w:lang w:val="en-US"/>
+        </w:rPr>
+        <w:t>having the ability to create database functions work</w:t>
+      </w:r>
+      <w:r>
+        <w:rPr>
+          <w:lang w:val="en-US"/>
+        </w:rPr>
+        <w:t>s</w:t>
+      </w:r>
+      <w:r>
+        <w:rPr>
+          <w:lang w:val="en-US"/>
+        </w:rPr>
+        <w:t xml:space="preserve"> very well in this case, </w:t>
+      </w:r>
+      <w:r>
+        <w:rPr>
+          <w:lang w:val="en-US"/>
+        </w:rPr>
+        <w:t>for example to fetch the closest landmark which works around a custom ordering on the database side instead of server side.</w:t>
+      </w:r>
+    </w:p>
+    <w:p>
+      <w:pPr>
+        <w:ind w:firstLine="708"/>
+        <w:rPr>
+          <w:lang w:val="en-US"/>
+        </w:rPr>
+      </w:pPr>
+      <w:r>
+        <w:rPr>
+          <w:lang w:val="en-US"/>
+        </w:rPr>
+        <w:t>In the server I have</w:t>
+      </w:r>
+      <w:r>
+        <w:rPr>
+          <w:lang w:val="en-US"/>
+        </w:rPr>
+        <w:t xml:space="preserve"> </w:t>
+      </w:r>
+      <w:r>
+        <w:rPr>
+          <w:lang w:val="en-US"/>
+        </w:rPr>
+        <w:t xml:space="preserve">decided to use raw SQL with prepared statements instead of an ORM due to the inability of properly creating a custom order when querying, and since </w:t>
+      </w:r>
+      <w:r>
+        <w:rPr>
+          <w:lang w:val="en-US"/>
+        </w:rPr>
+        <w:t xml:space="preserve">a </w:t>
+      </w:r>
+      <w:r>
+        <w:rPr>
+          <w:lang w:val="en-US"/>
+        </w:rPr>
+        <w:t>common approach</w:t>
+      </w:r>
+      <w:r>
+        <w:rPr>
+          <w:lang w:val="en-US"/>
+        </w:rPr>
+        <w:t xml:space="preserve"> available</w:t>
+      </w:r>
+      <w:r>
+        <w:rPr>
+          <w:lang w:val="en-US"/>
+        </w:rPr>
+        <w:t xml:space="preserve"> in</w:t>
+      </w:r>
+      <w:r>
+        <w:rPr>
+          <w:lang w:val="en-US"/>
+        </w:rPr>
+        <w:t xml:space="preserve"> some</w:t>
+      </w:r>
+      <w:r>
+        <w:rPr>
+          <w:lang w:val="en-US"/>
+        </w:rPr>
+        <w:t xml:space="preserve"> ORMs is to execute raw SQL as well, there would be no advantage to use it in this case.</w:t>
+      </w:r>
+    </w:p>
+    <w:p>
+      <w:pPr>
+        <w:ind w:firstLine="708"/>
+        <w:rPr>
+          <w:lang w:val="en-US"/>
+        </w:rPr>
+      </w:pPr>
+      <w:r>
+        <w:rPr>
+          <w:lang w:val="en-US"/>
+        </w:rPr>
         <w:t xml:space="preserve">Due to the extra functionality in the </w:t>
       </w:r>
       <w:r>
@@ -2272,6 +2648,119 @@
 <file path=word/numbering.xml><?xml version="1.0" encoding="utf-8"?>
 <w:numbering xmlns:wpc="http://schemas.microsoft.com/office/word/2010/wordprocessingCanvas" xmlns:cx="http://schemas.microsoft.com/office/drawing/2014/chartex" xmlns:cx1="http://schemas.microsoft.com/office/drawing/2015/9/8/chartex" xmlns:cx2="http://schemas.microsoft.com/office/drawing/2015/10/21/chartex" xmlns:cx3="http://schemas.microsoft.com/office/drawing/2016/5/9/chartex" xmlns:cx4="http://schemas.microsoft.com/office/drawing/2016/5/10/chartex" xmlns:cx5="http://schemas.microsoft.com/office/drawing/2016/5/11/chartex" xmlns:cx6="http://schemas.microsoft.com/office/drawing/2016/5/12/chartex" xmlns:cx7="http://schemas.microsoft.com/office/drawing/2016/5/13/chartex" xmlns:cx8="http://schemas.microsoft.com/office/drawing/2016/5/14/chartex" xmlns:mc="http://schemas.openxmlformats.org/markup-compatibility/2006" xmlns:aink="http://schemas.microsoft.com/office/drawing/2016/ink" xmlns:am3d="http://schemas.microsoft.com/office/drawing/2017/model3d" xmlns:o="urn:schemas-microsoft-com:office:office" xmlns:oel="http://schemas.microsoft.com/office/2019/extlst" xmlns:r="http://schemas.openxmlformats.org/officeDocument/2006/relationships" xmlns:m="http://schemas.openxmlformats.org/officeDocument/2006/math" xmlns:v="urn:schemas-microsoft-com:vml" xmlns:wp14="http://schemas.microsoft.com/office/word/2010/wordprocessingDrawing" xmlns:wp="http://schemas.openxmlformats.org/drawingml/2006/wordprocessingDrawing" xmlns:w10="urn:schemas-microsoft-com:office:word" xmlns:w="http://schemas.openxmlformats.org/wordprocessingml/2006/main" xmlns:w14="http://schemas.microsoft.com/office/word/2010/wordml" xmlns:w15="http://schemas.microsoft.com/office/word/2012/wordml" xmlns:w16cex="http://schemas.microsoft.com/office/word/2018/wordml/cex" xmlns:w16cid="http://schemas.microsoft.com/office/word/2016/wordml/cid" xmlns:w16="http://schemas.microsoft.com/office/word/2018/wordml" xmlns:w16sdtdh="http://schemas.microsoft.com/office/word/2020/wordml/sdtdatahash" xmlns:w16se="http://schemas.microsoft.com/office/word/2015/wordml/symex" xmlns:wpg="http://schemas.microsoft.com/office/word/2010/wordprocessingGroup" xmlns:wpi="http://schemas.microsoft.com/office/word/2010/wordprocessingInk" xmlns:wne="http://schemas.microsoft.com/office/word/2006/wordml" xmlns:wps="http://schemas.microsoft.com/office/word/2010/wordprocessingShape" mc:Ignorable="w14 w15 w16se w16cid w16 w16cex w16sdtdh wp14">
   <w:abstractNum w:abstractNumId="0" w15:restartNumberingAfterBreak="0">
+    <w:nsid w:val="07D36387"/>
+    <w:multiLevelType w:val="hybridMultilevel"/>
+    <w:tmpl w:val="1924D100"/>
+    <w:lvl w:ilvl="0" w:tplc="08160001">
+      <w:start w:val="1"/>
+      <w:numFmt w:val="bullet"/>
+      <w:lvlText w:val=""/>
+      <w:lvlJc w:val="left"/>
+      <w:pPr>
+        <w:ind w:left="720" w:hanging="360"/>
+      </w:pPr>
+      <w:rPr>
+        <w:rFonts w:ascii="Symbol" w:hAnsi="Symbol" w:hint="default"/>
+      </w:rPr>
+    </w:lvl>
+    <w:lvl w:ilvl="1" w:tplc="08160003" w:tentative="1">
+      <w:start w:val="1"/>
+      <w:numFmt w:val="bullet"/>
+      <w:lvlText w:val="o"/>
+      <w:lvlJc w:val="left"/>
+      <w:pPr>
+        <w:ind w:left="1440" w:hanging="360"/>
+      </w:pPr>
+      <w:rPr>
+        <w:rFonts w:ascii="Courier New" w:hAnsi="Courier New" w:cs="Courier New" w:hint="default"/>
+      </w:rPr>
+    </w:lvl>
+    <w:lvl w:ilvl="2" w:tplc="08160005" w:tentative="1">
+      <w:start w:val="1"/>
+      <w:numFmt w:val="bullet"/>
+      <w:lvlText w:val=""/>
+      <w:lvlJc w:val="left"/>
+      <w:pPr>
+        <w:ind w:left="2160" w:hanging="360"/>
+      </w:pPr>
+      <w:rPr>
+        <w:rFonts w:ascii="Wingdings" w:hAnsi="Wingdings" w:hint="default"/>
+      </w:rPr>
+    </w:lvl>
+    <w:lvl w:ilvl="3" w:tplc="08160001" w:tentative="1">
+      <w:start w:val="1"/>
+      <w:numFmt w:val="bullet"/>
+      <w:lvlText w:val=""/>
+      <w:lvlJc w:val="left"/>
+      <w:pPr>
+        <w:ind w:left="2880" w:hanging="360"/>
+      </w:pPr>
+      <w:rPr>
+        <w:rFonts w:ascii="Symbol" w:hAnsi="Symbol" w:hint="default"/>
+      </w:rPr>
+    </w:lvl>
+    <w:lvl w:ilvl="4" w:tplc="08160003" w:tentative="1">
+      <w:start w:val="1"/>
+      <w:numFmt w:val="bullet"/>
+      <w:lvlText w:val="o"/>
+      <w:lvlJc w:val="left"/>
+      <w:pPr>
+        <w:ind w:left="3600" w:hanging="360"/>
+      </w:pPr>
+      <w:rPr>
+        <w:rFonts w:ascii="Courier New" w:hAnsi="Courier New" w:cs="Courier New" w:hint="default"/>
+      </w:rPr>
+    </w:lvl>
+    <w:lvl w:ilvl="5" w:tplc="08160005" w:tentative="1">
+      <w:start w:val="1"/>
+      <w:numFmt w:val="bullet"/>
+      <w:lvlText w:val=""/>
+      <w:lvlJc w:val="left"/>
+      <w:pPr>
+        <w:ind w:left="4320" w:hanging="360"/>
+      </w:pPr>
+      <w:rPr>
+        <w:rFonts w:ascii="Wingdings" w:hAnsi="Wingdings" w:hint="default"/>
+      </w:rPr>
+    </w:lvl>
+    <w:lvl w:ilvl="6" w:tplc="08160001" w:tentative="1">
+      <w:start w:val="1"/>
+      <w:numFmt w:val="bullet"/>
+      <w:lvlText w:val=""/>
+      <w:lvlJc w:val="left"/>
+      <w:pPr>
+        <w:ind w:left="5040" w:hanging="360"/>
+      </w:pPr>
+      <w:rPr>
+        <w:rFonts w:ascii="Symbol" w:hAnsi="Symbol" w:hint="default"/>
+      </w:rPr>
+    </w:lvl>
+    <w:lvl w:ilvl="7" w:tplc="08160003" w:tentative="1">
+      <w:start w:val="1"/>
+      <w:numFmt w:val="bullet"/>
+      <w:lvlText w:val="o"/>
+      <w:lvlJc w:val="left"/>
+      <w:pPr>
+        <w:ind w:left="5760" w:hanging="360"/>
+      </w:pPr>
+      <w:rPr>
+        <w:rFonts w:ascii="Courier New" w:hAnsi="Courier New" w:cs="Courier New" w:hint="default"/>
+      </w:rPr>
+    </w:lvl>
+    <w:lvl w:ilvl="8" w:tplc="08160005" w:tentative="1">
+      <w:start w:val="1"/>
+      <w:numFmt w:val="bullet"/>
+      <w:lvlText w:val=""/>
+      <w:lvlJc w:val="left"/>
+      <w:pPr>
+        <w:ind w:left="6480" w:hanging="360"/>
+      </w:pPr>
+      <w:rPr>
+        <w:rFonts w:ascii="Wingdings" w:hAnsi="Wingdings" w:hint="default"/>
+      </w:rPr>
+    </w:lvl>
+  </w:abstractNum>
+  <w:abstractNum w:abstractNumId="1" w15:restartNumberingAfterBreak="0">
     <w:nsid w:val="13B000E9"/>
     <w:multiLevelType w:val="hybridMultilevel"/>
     <w:tmpl w:val="2CAC3C7E"/>
@@ -2357,7 +2846,7 @@
       </w:pPr>
     </w:lvl>
   </w:abstractNum>
-  <w:abstractNum w:abstractNumId="1" w15:restartNumberingAfterBreak="0">
+  <w:abstractNum w:abstractNumId="2" w15:restartNumberingAfterBreak="0">
     <w:nsid w:val="47DA3C34"/>
     <w:multiLevelType w:val="hybridMultilevel"/>
     <w:tmpl w:val="A5425030"/>
@@ -2470,7 +2959,7 @@
       </w:rPr>
     </w:lvl>
   </w:abstractNum>
-  <w:abstractNum w:abstractNumId="2" w15:restartNumberingAfterBreak="0">
+  <w:abstractNum w:abstractNumId="3" w15:restartNumberingAfterBreak="0">
     <w:nsid w:val="61204DBC"/>
     <w:multiLevelType w:val="hybridMultilevel"/>
     <w:tmpl w:val="B804F090"/>
@@ -2583,7 +3072,120 @@
       </w:rPr>
     </w:lvl>
   </w:abstractNum>
-  <w:abstractNum w:abstractNumId="3" w15:restartNumberingAfterBreak="0">
+  <w:abstractNum w:abstractNumId="4" w15:restartNumberingAfterBreak="0">
+    <w:nsid w:val="65070255"/>
+    <w:multiLevelType w:val="hybridMultilevel"/>
+    <w:tmpl w:val="5FE2B42A"/>
+    <w:lvl w:ilvl="0" w:tplc="08160001">
+      <w:start w:val="1"/>
+      <w:numFmt w:val="bullet"/>
+      <w:lvlText w:val=""/>
+      <w:lvlJc w:val="left"/>
+      <w:pPr>
+        <w:ind w:left="720" w:hanging="360"/>
+      </w:pPr>
+      <w:rPr>
+        <w:rFonts w:ascii="Symbol" w:hAnsi="Symbol" w:hint="default"/>
+      </w:rPr>
+    </w:lvl>
+    <w:lvl w:ilvl="1" w:tplc="08160003" w:tentative="1">
+      <w:start w:val="1"/>
+      <w:numFmt w:val="bullet"/>
+      <w:lvlText w:val="o"/>
+      <w:lvlJc w:val="left"/>
+      <w:pPr>
+        <w:ind w:left="1440" w:hanging="360"/>
+      </w:pPr>
+      <w:rPr>
+        <w:rFonts w:ascii="Courier New" w:hAnsi="Courier New" w:cs="Courier New" w:hint="default"/>
+      </w:rPr>
+    </w:lvl>
+    <w:lvl w:ilvl="2" w:tplc="08160005" w:tentative="1">
+      <w:start w:val="1"/>
+      <w:numFmt w:val="bullet"/>
+      <w:lvlText w:val=""/>
+      <w:lvlJc w:val="left"/>
+      <w:pPr>
+        <w:ind w:left="2160" w:hanging="360"/>
+      </w:pPr>
+      <w:rPr>
+        <w:rFonts w:ascii="Wingdings" w:hAnsi="Wingdings" w:hint="default"/>
+      </w:rPr>
+    </w:lvl>
+    <w:lvl w:ilvl="3" w:tplc="08160001" w:tentative="1">
+      <w:start w:val="1"/>
+      <w:numFmt w:val="bullet"/>
+      <w:lvlText w:val=""/>
+      <w:lvlJc w:val="left"/>
+      <w:pPr>
+        <w:ind w:left="2880" w:hanging="360"/>
+      </w:pPr>
+      <w:rPr>
+        <w:rFonts w:ascii="Symbol" w:hAnsi="Symbol" w:hint="default"/>
+      </w:rPr>
+    </w:lvl>
+    <w:lvl w:ilvl="4" w:tplc="08160003" w:tentative="1">
+      <w:start w:val="1"/>
+      <w:numFmt w:val="bullet"/>
+      <w:lvlText w:val="o"/>
+      <w:lvlJc w:val="left"/>
+      <w:pPr>
+        <w:ind w:left="3600" w:hanging="360"/>
+      </w:pPr>
+      <w:rPr>
+        <w:rFonts w:ascii="Courier New" w:hAnsi="Courier New" w:cs="Courier New" w:hint="default"/>
+      </w:rPr>
+    </w:lvl>
+    <w:lvl w:ilvl="5" w:tplc="08160005" w:tentative="1">
+      <w:start w:val="1"/>
+      <w:numFmt w:val="bullet"/>
+      <w:lvlText w:val=""/>
+      <w:lvlJc w:val="left"/>
+      <w:pPr>
+        <w:ind w:left="4320" w:hanging="360"/>
+      </w:pPr>
+      <w:rPr>
+        <w:rFonts w:ascii="Wingdings" w:hAnsi="Wingdings" w:hint="default"/>
+      </w:rPr>
+    </w:lvl>
+    <w:lvl w:ilvl="6" w:tplc="08160001" w:tentative="1">
+      <w:start w:val="1"/>
+      <w:numFmt w:val="bullet"/>
+      <w:lvlText w:val=""/>
+      <w:lvlJc w:val="left"/>
+      <w:pPr>
+        <w:ind w:left="5040" w:hanging="360"/>
+      </w:pPr>
+      <w:rPr>
+        <w:rFonts w:ascii="Symbol" w:hAnsi="Symbol" w:hint="default"/>
+      </w:rPr>
+    </w:lvl>
+    <w:lvl w:ilvl="7" w:tplc="08160003" w:tentative="1">
+      <w:start w:val="1"/>
+      <w:numFmt w:val="bullet"/>
+      <w:lvlText w:val="o"/>
+      <w:lvlJc w:val="left"/>
+      <w:pPr>
+        <w:ind w:left="5760" w:hanging="360"/>
+      </w:pPr>
+      <w:rPr>
+        <w:rFonts w:ascii="Courier New" w:hAnsi="Courier New" w:cs="Courier New" w:hint="default"/>
+      </w:rPr>
+    </w:lvl>
+    <w:lvl w:ilvl="8" w:tplc="08160005" w:tentative="1">
+      <w:start w:val="1"/>
+      <w:numFmt w:val="bullet"/>
+      <w:lvlText w:val=""/>
+      <w:lvlJc w:val="left"/>
+      <w:pPr>
+        <w:ind w:left="6480" w:hanging="360"/>
+      </w:pPr>
+      <w:rPr>
+        <w:rFonts w:ascii="Wingdings" w:hAnsi="Wingdings" w:hint="default"/>
+      </w:rPr>
+    </w:lvl>
+  </w:abstractNum>
+  <w:abstractNum w:abstractNumId="5" w15:restartNumberingAfterBreak="0">
     <w:nsid w:val="79EB6F8F"/>
     <w:multiLevelType w:val="hybridMultilevel"/>
     <w:tmpl w:val="3F365E5A"/>
@@ -2697,16 +3299,22 @@
     </w:lvl>
   </w:abstractNum>
   <w:num w:numId="1" w16cid:durableId="1643123367">
+    <w:abstractNumId w:val="2"/>
+  </w:num>
+  <w:num w:numId="2" w16cid:durableId="2014143240">
+    <w:abstractNumId w:val="5"/>
+  </w:num>
+  <w:num w:numId="3" w16cid:durableId="594825591">
     <w:abstractNumId w:val="1"/>
   </w:num>
-  <w:num w:numId="2" w16cid:durableId="2014143240">
+  <w:num w:numId="4" w16cid:durableId="1589726772">
     <w:abstractNumId w:val="3"/>
   </w:num>
-  <w:num w:numId="3" w16cid:durableId="594825591">
+  <w:num w:numId="5" w16cid:durableId="1744182275">
+    <w:abstractNumId w:val="4"/>
+  </w:num>
+  <w:num w:numId="6" w16cid:durableId="44724288">
     <w:abstractNumId w:val="0"/>
-  </w:num>
-  <w:num w:numId="4" w16cid:durableId="1589726772">
-    <w:abstractNumId w:val="2"/>
   </w:num>
 </w:numbering>
 </file>

</xml_diff>

<commit_message>
added final remarks about endpoints in report
</commit_message>
<xml_diff>
--- a/docs/indie-campers-assessment-phase1.docx
+++ b/docs/indie-campers-assessment-phase1.docx
@@ -134,7 +134,37 @@
           <w:szCs w:val="32"/>
           <w:lang w:val="en-US"/>
         </w:rPr>
-        <w:t>Junior Fullstack Engineer</w:t>
+        <w:t xml:space="preserve">Junior </w:t>
+      </w:r>
+      <w:proofErr w:type="spellStart"/>
+      <w:r>
+        <w:rPr>
+          <w:rStyle w:val="nfaseDiscreta"/>
+          <w:b/>
+          <w:bCs/>
+          <w:i w:val="0"/>
+          <w:iCs w:val="0"/>
+          <w:color w:val="auto"/>
+          <w:sz w:val="32"/>
+          <w:szCs w:val="32"/>
+          <w:lang w:val="en-US"/>
+        </w:rPr>
+        <w:t>Fullstack</w:t>
+      </w:r>
+      <w:proofErr w:type="spellEnd"/>
+      <w:r>
+        <w:rPr>
+          <w:rStyle w:val="nfaseDiscreta"/>
+          <w:b/>
+          <w:bCs/>
+          <w:i w:val="0"/>
+          <w:iCs w:val="0"/>
+          <w:color w:val="auto"/>
+          <w:sz w:val="32"/>
+          <w:szCs w:val="32"/>
+          <w:lang w:val="en-US"/>
+        </w:rPr>
+        <w:t xml:space="preserve"> Engineer</w:t>
       </w:r>
     </w:p>
     <w:p>
@@ -342,6 +372,7 @@
           <w:lang w:val="en-US"/>
         </w:rPr>
       </w:pPr>
+      <w:proofErr w:type="spellStart"/>
       <w:r>
         <w:rPr>
           <w:rStyle w:val="nfaseDiscreta"/>
@@ -352,7 +383,20 @@
           <w:color w:val="auto"/>
           <w:lang w:val="en-US"/>
         </w:rPr>
-        <w:t xml:space="preserve">Github repository: </w:t>
+        <w:t>Github</w:t>
+      </w:r>
+      <w:proofErr w:type="spellEnd"/>
+      <w:r>
+        <w:rPr>
+          <w:rStyle w:val="nfaseDiscreta"/>
+          <w:b/>
+          <w:bCs/>
+          <w:i w:val="0"/>
+          <w:iCs w:val="0"/>
+          <w:color w:val="auto"/>
+          <w:lang w:val="en-US"/>
+        </w:rPr>
+        <w:t xml:space="preserve"> repository: </w:t>
       </w:r>
       <w:hyperlink r:id="rId6" w:history="1">
         <w:r>
@@ -577,6 +621,7 @@
           <w:b/>
           <w:bCs/>
           <w:color w:val="auto"/>
+          <w:lang w:val="en-US"/>
         </w:rPr>
       </w:pPr>
       <w:r>
@@ -587,6 +632,7 @@
           <w:i w:val="0"/>
           <w:iCs w:val="0"/>
           <w:color w:val="auto"/>
+          <w:lang w:val="en-US"/>
         </w:rPr>
         <w:lastRenderedPageBreak/>
         <w:t>1. Important note</w:t>
@@ -618,12 +664,21 @@
         <w:t xml:space="preserve"> </w:t>
       </w:r>
       <w:hyperlink r:id="rId7" w:history="1">
+        <w:proofErr w:type="spellStart"/>
         <w:r>
           <w:rPr>
             <w:rStyle w:val="Hiperligao"/>
             <w:lang w:val="en-US"/>
           </w:rPr>
-          <w:t>github repository</w:t>
+          <w:t>github</w:t>
+        </w:r>
+        <w:proofErr w:type="spellEnd"/>
+        <w:r>
+          <w:rPr>
+            <w:rStyle w:val="Hiperligao"/>
+            <w:lang w:val="en-US"/>
+          </w:rPr>
+          <w:t xml:space="preserve"> repository</w:t>
         </w:r>
       </w:hyperlink>
       <w:r>
@@ -2635,6 +2690,185 @@
         <w:t xml:space="preserve"> to a single row. This was a design choice made to avoid fetching unnecessary data and iterating it on the server.</w:t>
       </w:r>
     </w:p>
+    <w:p>
+      <w:pPr>
+        <w:rPr>
+          <w:lang w:val="en-US"/>
+        </w:rPr>
+      </w:pPr>
+    </w:p>
+    <w:p>
+      <w:pPr>
+        <w:rPr>
+          <w:lang w:val="en-US"/>
+        </w:rPr>
+      </w:pPr>
+    </w:p>
+    <w:p>
+      <w:pPr>
+        <w:pStyle w:val="Ttulo1"/>
+        <w:rPr>
+          <w:b/>
+          <w:bCs/>
+          <w:color w:val="auto"/>
+          <w:lang w:val="en-US"/>
+        </w:rPr>
+      </w:pPr>
+      <w:r>
+        <w:rPr>
+          <w:b/>
+          <w:bCs/>
+          <w:color w:val="auto"/>
+          <w:lang w:val="en-US"/>
+        </w:rPr>
+        <w:lastRenderedPageBreak/>
+        <w:t>4. API Endpoints</w:t>
+      </w:r>
+    </w:p>
+    <w:p>
+      <w:pPr>
+        <w:pStyle w:val="PargrafodaLista"/>
+        <w:numPr>
+          <w:ilvl w:val="0"/>
+          <w:numId w:val="7"/>
+        </w:numPr>
+        <w:rPr>
+          <w:lang w:val="en-US"/>
+        </w:rPr>
+      </w:pPr>
+      <w:r>
+        <w:rPr>
+          <w:b/>
+          <w:bCs/>
+          <w:lang w:val="en-US"/>
+        </w:rPr>
+        <w:t>GET /</w:t>
+      </w:r>
+      <w:proofErr w:type="spellStart"/>
+      <w:r>
+        <w:rPr>
+          <w:b/>
+          <w:bCs/>
+          <w:lang w:val="en-US"/>
+        </w:rPr>
+        <w:t>api</w:t>
+      </w:r>
+      <w:proofErr w:type="spellEnd"/>
+      <w:r>
+        <w:rPr>
+          <w:b/>
+          <w:bCs/>
+          <w:lang w:val="en-US"/>
+        </w:rPr>
+        <w:t>/routes/search</w:t>
+      </w:r>
+      <w:r>
+        <w:rPr>
+          <w:lang w:val="en-US"/>
+        </w:rPr>
+        <w:t xml:space="preserve"> – This endpoint takes as query parameters the start location and end location and returns a list of routes that match these locations. Also includes a list of highlights, which are some of the chosen landmarks that the route has.</w:t>
+      </w:r>
+    </w:p>
+    <w:p>
+      <w:pPr>
+        <w:pStyle w:val="PargrafodaLista"/>
+        <w:numPr>
+          <w:ilvl w:val="0"/>
+          <w:numId w:val="7"/>
+        </w:numPr>
+        <w:rPr>
+          <w:lang w:val="en-US"/>
+        </w:rPr>
+      </w:pPr>
+      <w:r>
+        <w:rPr>
+          <w:b/>
+          <w:bCs/>
+          <w:lang w:val="en-US"/>
+        </w:rPr>
+        <w:t>GET /</w:t>
+      </w:r>
+      <w:proofErr w:type="spellStart"/>
+      <w:r>
+        <w:rPr>
+          <w:b/>
+          <w:bCs/>
+          <w:lang w:val="en-US"/>
+        </w:rPr>
+        <w:t>api</w:t>
+      </w:r>
+      <w:proofErr w:type="spellEnd"/>
+      <w:r>
+        <w:rPr>
+          <w:b/>
+          <w:bCs/>
+          <w:lang w:val="en-US"/>
+        </w:rPr>
+        <w:t>/routes/:id</w:t>
+      </w:r>
+      <w:r>
+        <w:rPr>
+          <w:lang w:val="en-US"/>
+        </w:rPr>
+        <w:t xml:space="preserve"> – This endpoint fetches the route that has the id sent in the path parameter, including a list of all landmarks the route has, with a field that allows to differentiate which ones are highlights of the route.</w:t>
+      </w:r>
+    </w:p>
+    <w:p>
+      <w:pPr>
+        <w:pStyle w:val="PargrafodaLista"/>
+        <w:numPr>
+          <w:ilvl w:val="0"/>
+          <w:numId w:val="7"/>
+        </w:numPr>
+        <w:rPr>
+          <w:lang w:val="en-US"/>
+        </w:rPr>
+      </w:pPr>
+      <w:r>
+        <w:rPr>
+          <w:b/>
+          <w:bCs/>
+          <w:lang w:val="en-US"/>
+        </w:rPr>
+        <w:t>GET /</w:t>
+      </w:r>
+      <w:proofErr w:type="spellStart"/>
+      <w:r>
+        <w:rPr>
+          <w:b/>
+          <w:bCs/>
+          <w:lang w:val="en-US"/>
+        </w:rPr>
+        <w:t>api</w:t>
+      </w:r>
+      <w:proofErr w:type="spellEnd"/>
+      <w:r>
+        <w:rPr>
+          <w:b/>
+          <w:bCs/>
+          <w:lang w:val="en-US"/>
+        </w:rPr>
+        <w:t>/landmarks/geo</w:t>
+      </w:r>
+      <w:r>
+        <w:rPr>
+          <w:lang w:val="en-US"/>
+        </w:rPr>
+        <w:t xml:space="preserve"> – This endpoint takes as query parameters the latitude and longitude and returns the closest landmark. This endpoint is independent from route since </w:t>
+      </w:r>
+      <w:r>
+        <w:rPr>
+          <w:lang w:val="en-US"/>
+        </w:rPr>
+        <w:t>I’ve interpreted the functionality as wanting</w:t>
+      </w:r>
+      <w:r>
+        <w:rPr>
+          <w:lang w:val="en-US"/>
+        </w:rPr>
+        <w:t xml:space="preserve"> the closest landmark globally and not the closest landmark in a given route.</w:t>
+      </w:r>
+    </w:p>
     <w:sectPr>
       <w:pgSz w:w="11906" w:h="16838"/>
       <w:pgMar w:top="1417" w:right="1701" w:bottom="1417" w:left="1701" w:header="708" w:footer="708" w:gutter="0"/>
@@ -2847,6 +3081,119 @@
     </w:lvl>
   </w:abstractNum>
   <w:abstractNum w:abstractNumId="2" w15:restartNumberingAfterBreak="0">
+    <w:nsid w:val="355A75A2"/>
+    <w:multiLevelType w:val="hybridMultilevel"/>
+    <w:tmpl w:val="3CF01B9E"/>
+    <w:lvl w:ilvl="0" w:tplc="08160001">
+      <w:start w:val="1"/>
+      <w:numFmt w:val="bullet"/>
+      <w:lvlText w:val=""/>
+      <w:lvlJc w:val="left"/>
+      <w:pPr>
+        <w:ind w:left="720" w:hanging="360"/>
+      </w:pPr>
+      <w:rPr>
+        <w:rFonts w:ascii="Symbol" w:hAnsi="Symbol" w:hint="default"/>
+      </w:rPr>
+    </w:lvl>
+    <w:lvl w:ilvl="1" w:tplc="08160003" w:tentative="1">
+      <w:start w:val="1"/>
+      <w:numFmt w:val="bullet"/>
+      <w:lvlText w:val="o"/>
+      <w:lvlJc w:val="left"/>
+      <w:pPr>
+        <w:ind w:left="1440" w:hanging="360"/>
+      </w:pPr>
+      <w:rPr>
+        <w:rFonts w:ascii="Courier New" w:hAnsi="Courier New" w:cs="Courier New" w:hint="default"/>
+      </w:rPr>
+    </w:lvl>
+    <w:lvl w:ilvl="2" w:tplc="08160005" w:tentative="1">
+      <w:start w:val="1"/>
+      <w:numFmt w:val="bullet"/>
+      <w:lvlText w:val=""/>
+      <w:lvlJc w:val="left"/>
+      <w:pPr>
+        <w:ind w:left="2160" w:hanging="360"/>
+      </w:pPr>
+      <w:rPr>
+        <w:rFonts w:ascii="Wingdings" w:hAnsi="Wingdings" w:hint="default"/>
+      </w:rPr>
+    </w:lvl>
+    <w:lvl w:ilvl="3" w:tplc="08160001" w:tentative="1">
+      <w:start w:val="1"/>
+      <w:numFmt w:val="bullet"/>
+      <w:lvlText w:val=""/>
+      <w:lvlJc w:val="left"/>
+      <w:pPr>
+        <w:ind w:left="2880" w:hanging="360"/>
+      </w:pPr>
+      <w:rPr>
+        <w:rFonts w:ascii="Symbol" w:hAnsi="Symbol" w:hint="default"/>
+      </w:rPr>
+    </w:lvl>
+    <w:lvl w:ilvl="4" w:tplc="08160003" w:tentative="1">
+      <w:start w:val="1"/>
+      <w:numFmt w:val="bullet"/>
+      <w:lvlText w:val="o"/>
+      <w:lvlJc w:val="left"/>
+      <w:pPr>
+        <w:ind w:left="3600" w:hanging="360"/>
+      </w:pPr>
+      <w:rPr>
+        <w:rFonts w:ascii="Courier New" w:hAnsi="Courier New" w:cs="Courier New" w:hint="default"/>
+      </w:rPr>
+    </w:lvl>
+    <w:lvl w:ilvl="5" w:tplc="08160005" w:tentative="1">
+      <w:start w:val="1"/>
+      <w:numFmt w:val="bullet"/>
+      <w:lvlText w:val=""/>
+      <w:lvlJc w:val="left"/>
+      <w:pPr>
+        <w:ind w:left="4320" w:hanging="360"/>
+      </w:pPr>
+      <w:rPr>
+        <w:rFonts w:ascii="Wingdings" w:hAnsi="Wingdings" w:hint="default"/>
+      </w:rPr>
+    </w:lvl>
+    <w:lvl w:ilvl="6" w:tplc="08160001" w:tentative="1">
+      <w:start w:val="1"/>
+      <w:numFmt w:val="bullet"/>
+      <w:lvlText w:val=""/>
+      <w:lvlJc w:val="left"/>
+      <w:pPr>
+        <w:ind w:left="5040" w:hanging="360"/>
+      </w:pPr>
+      <w:rPr>
+        <w:rFonts w:ascii="Symbol" w:hAnsi="Symbol" w:hint="default"/>
+      </w:rPr>
+    </w:lvl>
+    <w:lvl w:ilvl="7" w:tplc="08160003" w:tentative="1">
+      <w:start w:val="1"/>
+      <w:numFmt w:val="bullet"/>
+      <w:lvlText w:val="o"/>
+      <w:lvlJc w:val="left"/>
+      <w:pPr>
+        <w:ind w:left="5760" w:hanging="360"/>
+      </w:pPr>
+      <w:rPr>
+        <w:rFonts w:ascii="Courier New" w:hAnsi="Courier New" w:cs="Courier New" w:hint="default"/>
+      </w:rPr>
+    </w:lvl>
+    <w:lvl w:ilvl="8" w:tplc="08160005" w:tentative="1">
+      <w:start w:val="1"/>
+      <w:numFmt w:val="bullet"/>
+      <w:lvlText w:val=""/>
+      <w:lvlJc w:val="left"/>
+      <w:pPr>
+        <w:ind w:left="6480" w:hanging="360"/>
+      </w:pPr>
+      <w:rPr>
+        <w:rFonts w:ascii="Wingdings" w:hAnsi="Wingdings" w:hint="default"/>
+      </w:rPr>
+    </w:lvl>
+  </w:abstractNum>
+  <w:abstractNum w:abstractNumId="3" w15:restartNumberingAfterBreak="0">
     <w:nsid w:val="47DA3C34"/>
     <w:multiLevelType w:val="hybridMultilevel"/>
     <w:tmpl w:val="A5425030"/>
@@ -2959,7 +3306,7 @@
       </w:rPr>
     </w:lvl>
   </w:abstractNum>
-  <w:abstractNum w:abstractNumId="3" w15:restartNumberingAfterBreak="0">
+  <w:abstractNum w:abstractNumId="4" w15:restartNumberingAfterBreak="0">
     <w:nsid w:val="61204DBC"/>
     <w:multiLevelType w:val="hybridMultilevel"/>
     <w:tmpl w:val="B804F090"/>
@@ -3072,7 +3419,7 @@
       </w:rPr>
     </w:lvl>
   </w:abstractNum>
-  <w:abstractNum w:abstractNumId="4" w15:restartNumberingAfterBreak="0">
+  <w:abstractNum w:abstractNumId="5" w15:restartNumberingAfterBreak="0">
     <w:nsid w:val="65070255"/>
     <w:multiLevelType w:val="hybridMultilevel"/>
     <w:tmpl w:val="5FE2B42A"/>
@@ -3185,7 +3532,7 @@
       </w:rPr>
     </w:lvl>
   </w:abstractNum>
-  <w:abstractNum w:abstractNumId="5" w15:restartNumberingAfterBreak="0">
+  <w:abstractNum w:abstractNumId="6" w15:restartNumberingAfterBreak="0">
     <w:nsid w:val="79EB6F8F"/>
     <w:multiLevelType w:val="hybridMultilevel"/>
     <w:tmpl w:val="3F365E5A"/>
@@ -3299,22 +3646,25 @@
     </w:lvl>
   </w:abstractNum>
   <w:num w:numId="1" w16cid:durableId="1643123367">
-    <w:abstractNumId w:val="2"/>
+    <w:abstractNumId w:val="3"/>
   </w:num>
   <w:num w:numId="2" w16cid:durableId="2014143240">
-    <w:abstractNumId w:val="5"/>
+    <w:abstractNumId w:val="6"/>
   </w:num>
   <w:num w:numId="3" w16cid:durableId="594825591">
     <w:abstractNumId w:val="1"/>
   </w:num>
   <w:num w:numId="4" w16cid:durableId="1589726772">
-    <w:abstractNumId w:val="3"/>
+    <w:abstractNumId w:val="4"/>
   </w:num>
   <w:num w:numId="5" w16cid:durableId="1744182275">
-    <w:abstractNumId w:val="4"/>
+    <w:abstractNumId w:val="5"/>
   </w:num>
   <w:num w:numId="6" w16cid:durableId="44724288">
     <w:abstractNumId w:val="0"/>
+  </w:num>
+  <w:num w:numId="7" w16cid:durableId="1725639023">
+    <w:abstractNumId w:val="2"/>
   </w:num>
 </w:numbering>
 </file>

</xml_diff>